<commit_message>
changing SCOC to TOU
</commit_message>
<xml_diff>
--- a/manuscript/figure.docx
+++ b/manuscript/figure.docx
@@ -187,8 +187,6 @@
       <w:r>
         <w:t>2</w:t>
       </w:r>
-      <w:bookmarkStart w:id="0" w:name="_GoBack"/>
-      <w:bookmarkEnd w:id="0"/>
       <w:r>
         <w:t>.</w:t>
       </w:r>
@@ -294,9 +292,9 @@
         <w:lastRenderedPageBreak/>
         <w:drawing>
           <wp:inline distT="0" distB="0" distL="0" distR="0">
-            <wp:extent cx="8858250" cy="4429125"/>
-            <wp:effectExtent l="0" t="0" r="0" b="0"/>
-            <wp:docPr id="3" name="圖片 3"/>
+            <wp:extent cx="8859520" cy="4434205"/>
+            <wp:effectExtent l="0" t="0" r="0" b="4445"/>
+            <wp:docPr id="7" name="圖片 7"/>
             <wp:cNvGraphicFramePr>
               <a:graphicFrameLocks xmlns:a="http://schemas.openxmlformats.org/drawingml/2006/main" noChangeAspect="1"/>
             </wp:cNvGraphicFramePr>
@@ -304,7 +302,7 @@
               <a:graphicData uri="http://schemas.openxmlformats.org/drawingml/2006/picture">
                 <pic:pic xmlns:pic="http://schemas.openxmlformats.org/drawingml/2006/picture">
                   <pic:nvPicPr>
-                    <pic:cNvPr id="0" name="Picture 2"/>
+                    <pic:cNvPr id="0" name="Picture 1"/>
                     <pic:cNvPicPr>
                       <a:picLocks noChangeAspect="1" noChangeArrowheads="1"/>
                     </pic:cNvPicPr>
@@ -325,7 +323,7 @@
                   <pic:spPr bwMode="auto">
                     <a:xfrm>
                       <a:off x="0" y="0"/>
-                      <a:ext cx="8858250" cy="4429125"/>
+                      <a:ext cx="8859520" cy="4434205"/>
                     </a:xfrm>
                     <a:prstGeom prst="rect">
                       <a:avLst/>
@@ -465,9 +463,9 @@
         <w:lastRenderedPageBreak/>
         <w:drawing>
           <wp:inline distT="0" distB="0" distL="0" distR="0">
-            <wp:extent cx="8858250" cy="3800475"/>
-            <wp:effectExtent l="0" t="0" r="0" b="9525"/>
-            <wp:docPr id="6" name="圖片 6"/>
+            <wp:extent cx="8859520" cy="3795395"/>
+            <wp:effectExtent l="0" t="0" r="0" b="0"/>
+            <wp:docPr id="3" name="圖片 3"/>
             <wp:cNvGraphicFramePr>
               <a:graphicFrameLocks xmlns:a="http://schemas.openxmlformats.org/drawingml/2006/main" noChangeAspect="1"/>
             </wp:cNvGraphicFramePr>
@@ -475,7 +473,7 @@
               <a:graphicData uri="http://schemas.openxmlformats.org/drawingml/2006/picture">
                 <pic:pic xmlns:pic="http://schemas.openxmlformats.org/drawingml/2006/picture">
                   <pic:nvPicPr>
-                    <pic:cNvPr id="0" name="Picture 4"/>
+                    <pic:cNvPr id="0" name="Picture 1"/>
                     <pic:cNvPicPr>
                       <a:picLocks noChangeAspect="1" noChangeArrowheads="1"/>
                     </pic:cNvPicPr>
@@ -496,7 +494,7 @@
                   <pic:spPr bwMode="auto">
                     <a:xfrm>
                       <a:off x="0" y="0"/>
-                      <a:ext cx="8858250" cy="3800475"/>
+                      <a:ext cx="8859520" cy="3795395"/>
                     </a:xfrm>
                     <a:prstGeom prst="rect">
                       <a:avLst/>
@@ -528,14 +526,8 @@
       <w:pPr>
         <w:widowControl/>
       </w:pPr>
-      <w:r>
-        <w:br w:type="page"/>
-      </w:r>
-    </w:p>
-    <w:p>
-      <w:pPr>
-        <w:jc w:val="center"/>
-      </w:pPr>
+      <w:bookmarkStart w:id="0" w:name="_GoBack"/>
+      <w:bookmarkEnd w:id="0"/>
     </w:p>
     <w:sectPr>
       <w:pgSz w:w="16838" w:h="11906" w:orient="landscape"/>

</xml_diff>

<commit_message>
update stats and figures for manu.
</commit_message>
<xml_diff>
--- a/manuscript/figure.docx
+++ b/manuscript/figure.docx
@@ -123,6 +123,105 @@
         <w:lastRenderedPageBreak/>
         <w:drawing>
           <wp:inline distT="0" distB="0" distL="0" distR="0">
+            <wp:extent cx="5896303" cy="4424224"/>
+            <wp:effectExtent l="0" t="0" r="9525" b="0"/>
+            <wp:docPr id="6" name="圖片 6"/>
+            <wp:cNvGraphicFramePr>
+              <a:graphicFrameLocks xmlns:a="http://schemas.openxmlformats.org/drawingml/2006/main" noChangeAspect="1"/>
+            </wp:cNvGraphicFramePr>
+            <a:graphic xmlns:a="http://schemas.openxmlformats.org/drawingml/2006/main">
+              <a:graphicData uri="http://schemas.openxmlformats.org/drawingml/2006/picture">
+                <pic:pic xmlns:pic="http://schemas.openxmlformats.org/drawingml/2006/picture">
+                  <pic:nvPicPr>
+                    <pic:cNvPr id="0" name="Picture 1"/>
+                    <pic:cNvPicPr>
+                      <a:picLocks noChangeAspect="1" noChangeArrowheads="1"/>
+                    </pic:cNvPicPr>
+                  </pic:nvPicPr>
+                  <pic:blipFill>
+                    <a:blip r:embed="rId7" cstate="print">
+                      <a:extLst>
+                        <a:ext uri="{28A0092B-C50C-407E-A947-70E740481C1C}">
+                          <a14:useLocalDpi xmlns:a14="http://schemas.microsoft.com/office/drawing/2010/main" val="0"/>
+                        </a:ext>
+                      </a:extLst>
+                    </a:blip>
+                    <a:srcRect/>
+                    <a:stretch>
+                      <a:fillRect/>
+                    </a:stretch>
+                  </pic:blipFill>
+                  <pic:spPr bwMode="auto">
+                    <a:xfrm>
+                      <a:off x="0" y="0"/>
+                      <a:ext cx="5897672" cy="4425251"/>
+                    </a:xfrm>
+                    <a:prstGeom prst="rect">
+                      <a:avLst/>
+                    </a:prstGeom>
+                    <a:noFill/>
+                    <a:ln>
+                      <a:noFill/>
+                    </a:ln>
+                  </pic:spPr>
+                </pic:pic>
+              </a:graphicData>
+            </a:graphic>
+          </wp:inline>
+        </w:drawing>
+      </w:r>
+    </w:p>
+    <w:p>
+      <w:pPr>
+        <w:widowControl/>
+      </w:pPr>
+      <w:r>
+        <w:rPr>
+          <w:rFonts w:hint="eastAsia"/>
+        </w:rPr>
+        <w:t>Fi</w:t>
+      </w:r>
+      <w:r>
+        <w:t xml:space="preserve">gure </w:t>
+      </w:r>
+      <w:r>
+        <w:t>2</w:t>
+      </w:r>
+      <w:r>
+        <w:t xml:space="preserve">. The </w:t>
+      </w:r>
+      <w:r>
+        <w:t xml:space="preserve">conductivity-temperature-salinity </w:t>
+      </w:r>
+      <w:r>
+        <w:t>profile</w:t>
+      </w:r>
+      <w:r>
+        <w:t>s</w:t>
+      </w:r>
+      <w:r>
+        <w:t xml:space="preserve"> of all stations.</w:t>
+      </w:r>
+    </w:p>
+    <w:p>
+      <w:pPr>
+        <w:widowControl/>
+      </w:pPr>
+      <w:r>
+        <w:br w:type="page"/>
+      </w:r>
+    </w:p>
+    <w:p>
+      <w:pPr>
+        <w:widowControl/>
+      </w:pPr>
+      <w:r>
+        <w:rPr>
+          <w:noProof/>
+        </w:rPr>
+        <w:lastRenderedPageBreak/>
+        <w:drawing>
+          <wp:inline distT="0" distB="0" distL="0" distR="0" wp14:anchorId="1122CF2C" wp14:editId="7F7284E7">
             <wp:extent cx="4572000" cy="4572000"/>
             <wp:effectExtent l="0" t="0" r="0" b="0"/>
             <wp:docPr id="4" name="圖片 4"/>
@@ -139,7 +238,7 @@
                     </pic:cNvPicPr>
                   </pic:nvPicPr>
                   <pic:blipFill>
-                    <a:blip r:embed="rId7" cstate="print">
+                    <a:blip r:embed="rId8" cstate="print">
                       <a:extLst>
                         <a:ext uri="{28A0092B-C50C-407E-A947-70E740481C1C}">
                           <a14:useLocalDpi xmlns:a14="http://schemas.microsoft.com/office/drawing/2010/main" val="0"/>
@@ -182,16 +281,7 @@
         <w:t>Fi</w:t>
       </w:r>
       <w:r>
-        <w:t xml:space="preserve">gure </w:t>
-      </w:r>
-      <w:r>
-        <w:t>2</w:t>
-      </w:r>
-      <w:r>
-        <w:t>.</w:t>
-      </w:r>
-      <w:r>
-        <w:t xml:space="preserve"> The distance scaling principal component analysis of the selected environmental variables.</w:t>
+        <w:t>gure 3. The distance scaling principal component analysis of the selected environmental variables.</w:t>
       </w:r>
     </w:p>
     <w:p>
@@ -224,7 +314,7 @@
                     </pic:cNvPicPr>
                   </pic:nvPicPr>
                   <pic:blipFill>
-                    <a:blip r:embed="rId8" cstate="print">
+                    <a:blip r:embed="rId9" cstate="print">
                       <a:extLst>
                         <a:ext uri="{28A0092B-C50C-407E-A947-70E740481C1C}">
                           <a14:useLocalDpi xmlns:a14="http://schemas.microsoft.com/office/drawing/2010/main" val="0"/>
@@ -264,10 +354,7 @@
         <w:t xml:space="preserve">Figure </w:t>
       </w:r>
       <w:r>
-        <w:rPr>
-          <w:rFonts w:hint="eastAsia"/>
-        </w:rPr>
-        <w:t>3</w:t>
+        <w:t>4</w:t>
       </w:r>
       <w:r>
         <w:t>. The macrofauna composition in terms of (a) abundance and (b) biomass. Taxa with total abundance and biomass contribution smaller than 1% were combined in the others category.</w:t>
@@ -308,7 +395,7 @@
                     </pic:cNvPicPr>
                   </pic:nvPicPr>
                   <pic:blipFill>
-                    <a:blip r:embed="rId9" cstate="print">
+                    <a:blip r:embed="rId10" cstate="print">
                       <a:extLst>
                         <a:ext uri="{28A0092B-C50C-407E-A947-70E740481C1C}">
                           <a14:useLocalDpi xmlns:a14="http://schemas.microsoft.com/office/drawing/2010/main" val="0"/>
@@ -345,7 +432,7 @@
         <w:t xml:space="preserve">Figure </w:t>
       </w:r>
       <w:r>
-        <w:t>4</w:t>
+        <w:t>5</w:t>
       </w:r>
       <w:r>
         <w:t xml:space="preserve">. The distance scaling principal component analysis of macrofauna assemblage in terms of (a) abundance and (b) biomass. </w:t>
@@ -398,7 +485,7 @@
                     </pic:cNvPicPr>
                   </pic:nvPicPr>
                   <pic:blipFill>
-                    <a:blip r:embed="rId10" cstate="print">
+                    <a:blip r:embed="rId11" cstate="print">
                       <a:extLst>
                         <a:ext uri="{28A0092B-C50C-407E-A947-70E740481C1C}">
                           <a14:useLocalDpi xmlns:a14="http://schemas.microsoft.com/office/drawing/2010/main" val="0"/>
@@ -435,7 +522,7 @@
         <w:t xml:space="preserve">Figure </w:t>
       </w:r>
       <w:r>
-        <w:t>5</w:t>
+        <w:t>6</w:t>
       </w:r>
       <w:r>
         <w:t>.</w:t>
@@ -479,7 +566,7 @@
                     </pic:cNvPicPr>
                   </pic:nvPicPr>
                   <pic:blipFill>
-                    <a:blip r:embed="rId11" cstate="print">
+                    <a:blip r:embed="rId12" cstate="print">
                       <a:extLst>
                         <a:ext uri="{28A0092B-C50C-407E-A947-70E740481C1C}">
                           <a14:useLocalDpi xmlns:a14="http://schemas.microsoft.com/office/drawing/2010/main" val="0"/>
@@ -516,18 +603,24 @@
         <w:t xml:space="preserve">Figure </w:t>
       </w:r>
       <w:r>
-        <w:t>6</w:t>
-      </w:r>
-      <w:r>
-        <w:t>. The relationship of macrofauna abundance, macrofauna biomass, and sediment community oxygen consumption (SCOC) with respect to (a) the distance to river mouth and (b) water depth.</w:t>
-      </w:r>
-    </w:p>
-    <w:p>
-      <w:pPr>
-        <w:widowControl/>
-      </w:pPr>
+        <w:t>7</w:t>
+      </w:r>
+      <w:r>
+        <w:t>. The relationship of macrofauna abundance, macrofauna biomass, and sediment community oxygen consumption (</w:t>
+      </w:r>
+      <w:r>
+        <w:t>TOU</w:t>
+      </w:r>
       <w:bookmarkStart w:id="0" w:name="_GoBack"/>
       <w:bookmarkEnd w:id="0"/>
+      <w:r>
+        <w:t>) with respect to (a) the distance to river mouth and (b) water depth.</w:t>
+      </w:r>
+    </w:p>
+    <w:p>
+      <w:pPr>
+        <w:widowControl/>
+      </w:pPr>
     </w:p>
     <w:sectPr>
       <w:pgSz w:w="16838" w:h="11906" w:orient="landscape"/>

</xml_diff>